<commit_message>
Finished chap 4, supplementary
</commit_message>
<xml_diff>
--- a/Read_this/2. Opravdanje_teme.docx
+++ b/Read_this/2. Opravdanje_teme.docx
@@ -177,6 +177,7 @@
       <w:r>
         <w:rPr>
           <w:rFonts w:ascii="Times New Roman" w:hAnsi="Times New Roman" w:cs="Times New Roman"/>
+          <w:i/>
           <w:sz w:val="24"/>
           <w:szCs w:val="24"/>
         </w:rPr>
@@ -215,7 +216,7 @@
           <w:sz w:val="24"/>
           <w:szCs w:val="24"/>
         </w:rPr>
-        <w:t xml:space="preserve">. Metoda korištena u ovom radu omogućava pripremu i analizu do 48 uzoraka tjedno, uz optimalan raspored koraka po danima rada i paralelnu obradu više skupina </w:t>
+        <w:t xml:space="preserve">. Metoda korištena u ovom radu omogućava pripremu i analizu do 48 uzoraka tjedno uz optimalan raspored koraka po danima rada i paralelnu obradu više skupina </w:t>
       </w:r>
       <w:r>
         <w:rPr>
@@ -248,18 +249,26 @@
           <w:sz w:val="24"/>
           <w:szCs w:val="24"/>
         </w:rPr>
-        <w:t xml:space="preserve">Zbog ove činjenice rad s ovom vrstom uzorka vrlo je vremenski zahtjevan i mukotrpan proces. Drugo, tkivo mozga odlikuje specifičnost prisutnih </w:t>
-      </w:r>
-      <w:proofErr w:type="spellStart"/>
-      <w:r>
-        <w:rPr>
-          <w:rFonts w:ascii="Times New Roman" w:hAnsi="Times New Roman" w:cs="Times New Roman"/>
-          <w:sz w:val="24"/>
-          <w:szCs w:val="24"/>
-        </w:rPr>
-        <w:t>stuktura</w:t>
-      </w:r>
-      <w:proofErr w:type="spellEnd"/>
+        <w:t>Zbog ove činjenice rad s ovom vrstom uzorka vrlo je vremenski zahtjevan i mukotrpan proces. Drugo, tkivo mozga odlikuje specifičnost prisutnih</w:t>
+      </w:r>
+      <w:r>
+        <w:rPr>
+          <w:rFonts w:ascii="Times New Roman" w:hAnsi="Times New Roman" w:cs="Times New Roman"/>
+          <w:sz w:val="24"/>
+          <w:szCs w:val="24"/>
+        </w:rPr>
+        <w:t xml:space="preserve"> </w:t>
+      </w:r>
+      <w:bookmarkStart w:id="0" w:name="_GoBack"/>
+      <w:bookmarkEnd w:id="0"/>
+      <w:r>
+        <w:rPr>
+          <w:rFonts w:ascii="Times New Roman" w:hAnsi="Times New Roman" w:cs="Times New Roman"/>
+          <w:sz w:val="24"/>
+          <w:szCs w:val="24"/>
+        </w:rPr>
+        <w:t>struktura</w:t>
+      </w:r>
       <w:r>
         <w:rPr>
           <w:rFonts w:ascii="Times New Roman" w:hAnsi="Times New Roman" w:cs="Times New Roman"/>
@@ -470,58 +479,162 @@
           <w:sz w:val="24"/>
           <w:szCs w:val="24"/>
         </w:rPr>
+        <w:t xml:space="preserve"> α(1-6)-</w:t>
+      </w:r>
+      <w:proofErr w:type="spellStart"/>
+      <w:r>
+        <w:rPr>
+          <w:rFonts w:ascii="Times New Roman" w:hAnsi="Times New Roman" w:cs="Times New Roman"/>
+          <w:sz w:val="24"/>
+          <w:szCs w:val="24"/>
+        </w:rPr>
+        <w:t>fukozilacija</w:t>
+      </w:r>
+      <w:proofErr w:type="spellEnd"/>
+      <w:r>
+        <w:rPr>
+          <w:rFonts w:ascii="Times New Roman" w:hAnsi="Times New Roman" w:cs="Times New Roman"/>
+          <w:sz w:val="24"/>
+          <w:szCs w:val="24"/>
+        </w:rPr>
+        <w:t xml:space="preserve"> također je česta, kao i prisutnost </w:t>
+      </w:r>
+      <w:proofErr w:type="spellStart"/>
+      <w:r>
+        <w:rPr>
+          <w:rFonts w:ascii="Times New Roman" w:hAnsi="Times New Roman" w:cs="Times New Roman"/>
+          <w:sz w:val="24"/>
+          <w:szCs w:val="24"/>
+        </w:rPr>
+        <w:t>raspolavljajućeg</w:t>
+      </w:r>
+      <w:proofErr w:type="spellEnd"/>
+      <w:r>
+        <w:rPr>
+          <w:rFonts w:ascii="Times New Roman" w:hAnsi="Times New Roman" w:cs="Times New Roman"/>
+          <w:sz w:val="24"/>
+          <w:szCs w:val="24"/>
+        </w:rPr>
         <w:t xml:space="preserve"> </w:t>
       </w:r>
-      <w:r>
-        <w:rPr>
-          <w:rFonts w:ascii="Times New Roman" w:hAnsi="Times New Roman" w:cs="Times New Roman"/>
-          <w:sz w:val="24"/>
-          <w:szCs w:val="24"/>
-        </w:rPr>
-        <w:t>α(1-</w:t>
-      </w:r>
-      <w:r>
-        <w:rPr>
-          <w:rFonts w:ascii="Times New Roman" w:hAnsi="Times New Roman" w:cs="Times New Roman"/>
-          <w:sz w:val="24"/>
-          <w:szCs w:val="24"/>
-        </w:rPr>
-        <w:t>6</w:t>
-      </w:r>
-      <w:r>
-        <w:rPr>
-          <w:rFonts w:ascii="Times New Roman" w:hAnsi="Times New Roman" w:cs="Times New Roman"/>
-          <w:sz w:val="24"/>
-          <w:szCs w:val="24"/>
-        </w:rPr>
-        <w:t>)-</w:t>
-      </w:r>
-      <w:proofErr w:type="spellStart"/>
-      <w:r>
-        <w:rPr>
-          <w:rFonts w:ascii="Times New Roman" w:hAnsi="Times New Roman" w:cs="Times New Roman"/>
-          <w:sz w:val="24"/>
-          <w:szCs w:val="24"/>
-        </w:rPr>
-        <w:t>fukozilacija</w:t>
-      </w:r>
-      <w:proofErr w:type="spellEnd"/>
-      <w:r>
-        <w:rPr>
-          <w:rFonts w:ascii="Times New Roman" w:hAnsi="Times New Roman" w:cs="Times New Roman"/>
-          <w:sz w:val="24"/>
-          <w:szCs w:val="24"/>
-        </w:rPr>
-        <w:t xml:space="preserve"> također je česta, kao i prisutnost </w:t>
-      </w:r>
-      <w:proofErr w:type="spellStart"/>
-      <w:r>
-        <w:rPr>
-          <w:rFonts w:ascii="Times New Roman" w:hAnsi="Times New Roman" w:cs="Times New Roman"/>
-          <w:sz w:val="24"/>
-          <w:szCs w:val="24"/>
-        </w:rPr>
-        <w:t>raspolavljajućeg</w:t>
+      <w:proofErr w:type="spellStart"/>
+      <w:r>
+        <w:rPr>
+          <w:rFonts w:ascii="Times New Roman" w:hAnsi="Times New Roman" w:cs="Times New Roman"/>
+          <w:sz w:val="24"/>
+          <w:szCs w:val="24"/>
+        </w:rPr>
+        <w:t>GlcNAc</w:t>
+      </w:r>
+      <w:proofErr w:type="spellEnd"/>
+      <w:r>
+        <w:rPr>
+          <w:rFonts w:ascii="Times New Roman" w:hAnsi="Times New Roman" w:cs="Times New Roman"/>
+          <w:sz w:val="24"/>
+          <w:szCs w:val="24"/>
+        </w:rPr>
+        <w:t xml:space="preserve"> (</w:t>
+      </w:r>
+      <w:proofErr w:type="spellStart"/>
+      <w:r>
+        <w:rPr>
+          <w:rFonts w:ascii="Times New Roman" w:hAnsi="Times New Roman" w:cs="Times New Roman"/>
+          <w:sz w:val="24"/>
+          <w:szCs w:val="24"/>
+        </w:rPr>
+        <w:t>eng</w:t>
+      </w:r>
+      <w:proofErr w:type="spellEnd"/>
+      <w:r>
+        <w:rPr>
+          <w:rFonts w:ascii="Times New Roman" w:hAnsi="Times New Roman" w:cs="Times New Roman"/>
+          <w:sz w:val="24"/>
+          <w:szCs w:val="24"/>
+        </w:rPr>
+        <w:t xml:space="preserve">. </w:t>
+      </w:r>
+      <w:proofErr w:type="spellStart"/>
+      <w:r>
+        <w:rPr>
+          <w:rFonts w:ascii="Times New Roman" w:hAnsi="Times New Roman" w:cs="Times New Roman"/>
+          <w:i/>
+          <w:sz w:val="24"/>
+          <w:szCs w:val="24"/>
+        </w:rPr>
+        <w:t>Bisecting</w:t>
+      </w:r>
+      <w:proofErr w:type="spellEnd"/>
+      <w:r>
+        <w:rPr>
+          <w:rFonts w:ascii="Times New Roman" w:hAnsi="Times New Roman" w:cs="Times New Roman"/>
+          <w:i/>
+          <w:sz w:val="24"/>
+          <w:szCs w:val="24"/>
+        </w:rPr>
+        <w:t xml:space="preserve">) </w:t>
+      </w:r>
+      <w:r>
+        <w:rPr>
+          <w:rFonts w:ascii="Times New Roman" w:hAnsi="Times New Roman" w:cs="Times New Roman"/>
+          <w:sz w:val="24"/>
+          <w:szCs w:val="24"/>
+        </w:rPr>
+        <w:t>na srži molekule N-</w:t>
+      </w:r>
+      <w:proofErr w:type="spellStart"/>
+      <w:r>
+        <w:rPr>
+          <w:rFonts w:ascii="Times New Roman" w:hAnsi="Times New Roman" w:cs="Times New Roman"/>
+          <w:sz w:val="24"/>
+          <w:szCs w:val="24"/>
+        </w:rPr>
+        <w:t>glikana</w:t>
+      </w:r>
+      <w:proofErr w:type="spellEnd"/>
+      <w:r>
+        <w:rPr>
+          <w:rFonts w:ascii="Times New Roman" w:hAnsi="Times New Roman" w:cs="Times New Roman"/>
+          <w:sz w:val="24"/>
+          <w:szCs w:val="24"/>
+        </w:rPr>
+        <w:t xml:space="preserve"> (</w:t>
+      </w:r>
+      <w:proofErr w:type="spellStart"/>
+      <w:r>
+        <w:rPr>
+          <w:rFonts w:ascii="Times New Roman" w:hAnsi="Times New Roman" w:cs="Times New Roman"/>
+          <w:sz w:val="24"/>
+          <w:szCs w:val="24"/>
+          <w:highlight w:val="yellow"/>
+        </w:rPr>
+        <w:t>Chen</w:t>
+      </w:r>
+      <w:proofErr w:type="spellEnd"/>
+      <w:r>
+        <w:rPr>
+          <w:rFonts w:ascii="Times New Roman" w:hAnsi="Times New Roman" w:cs="Times New Roman"/>
+          <w:sz w:val="24"/>
+          <w:szCs w:val="24"/>
+          <w:highlight w:val="yellow"/>
+        </w:rPr>
+        <w:t xml:space="preserve"> i sur, 1997</w:t>
+      </w:r>
+      <w:r>
+        <w:rPr>
+          <w:rFonts w:ascii="Times New Roman" w:hAnsi="Times New Roman" w:cs="Times New Roman"/>
+          <w:sz w:val="24"/>
+          <w:szCs w:val="24"/>
+        </w:rPr>
+        <w:t xml:space="preserve">). Također, tkivo moga karakterizira poseban profil </w:t>
+      </w:r>
+      <w:proofErr w:type="spellStart"/>
+      <w:r>
+        <w:rPr>
+          <w:rFonts w:ascii="Times New Roman" w:hAnsi="Times New Roman" w:cs="Times New Roman"/>
+          <w:sz w:val="24"/>
+          <w:szCs w:val="24"/>
+        </w:rPr>
+        <w:t>antenarno</w:t>
       </w:r>
       <w:proofErr w:type="spellEnd"/>
       <w:r>
@@ -539,80 +652,40 @@
           <w:sz w:val="24"/>
           <w:szCs w:val="24"/>
         </w:rPr>
-        <w:t>GlcNAc</w:t>
-      </w:r>
-      <w:proofErr w:type="spellEnd"/>
-      <w:r>
-        <w:rPr>
-          <w:rFonts w:ascii="Times New Roman" w:hAnsi="Times New Roman" w:cs="Times New Roman"/>
-          <w:sz w:val="24"/>
-          <w:szCs w:val="24"/>
-        </w:rPr>
-        <w:t xml:space="preserve"> (</w:t>
-      </w:r>
-      <w:proofErr w:type="spellStart"/>
-      <w:r>
-        <w:rPr>
-          <w:rFonts w:ascii="Times New Roman" w:hAnsi="Times New Roman" w:cs="Times New Roman"/>
-          <w:sz w:val="24"/>
-          <w:szCs w:val="24"/>
-        </w:rPr>
-        <w:t>eng</w:t>
-      </w:r>
-      <w:proofErr w:type="spellEnd"/>
-      <w:r>
-        <w:rPr>
-          <w:rFonts w:ascii="Times New Roman" w:hAnsi="Times New Roman" w:cs="Times New Roman"/>
-          <w:sz w:val="24"/>
-          <w:szCs w:val="24"/>
-        </w:rPr>
-        <w:t xml:space="preserve">. </w:t>
-      </w:r>
-      <w:proofErr w:type="spellStart"/>
-      <w:r>
-        <w:rPr>
-          <w:rFonts w:ascii="Times New Roman" w:hAnsi="Times New Roman" w:cs="Times New Roman"/>
-          <w:i/>
-          <w:sz w:val="24"/>
-          <w:szCs w:val="24"/>
-        </w:rPr>
-        <w:t>Bisecting</w:t>
-      </w:r>
-      <w:proofErr w:type="spellEnd"/>
-      <w:r>
-        <w:rPr>
-          <w:rFonts w:ascii="Times New Roman" w:hAnsi="Times New Roman" w:cs="Times New Roman"/>
-          <w:i/>
-          <w:sz w:val="24"/>
-          <w:szCs w:val="24"/>
-        </w:rPr>
-        <w:t xml:space="preserve">) </w:t>
-      </w:r>
-      <w:r>
-        <w:rPr>
-          <w:rFonts w:ascii="Times New Roman" w:hAnsi="Times New Roman" w:cs="Times New Roman"/>
-          <w:sz w:val="24"/>
-          <w:szCs w:val="24"/>
-        </w:rPr>
-        <w:t>na srži molekule N-</w:t>
-      </w:r>
-      <w:proofErr w:type="spellStart"/>
-      <w:r>
-        <w:rPr>
-          <w:rFonts w:ascii="Times New Roman" w:hAnsi="Times New Roman" w:cs="Times New Roman"/>
-          <w:sz w:val="24"/>
-          <w:szCs w:val="24"/>
-        </w:rPr>
-        <w:t>glikana</w:t>
-      </w:r>
-      <w:proofErr w:type="spellEnd"/>
-      <w:r>
-        <w:rPr>
-          <w:rFonts w:ascii="Times New Roman" w:hAnsi="Times New Roman" w:cs="Times New Roman"/>
-          <w:sz w:val="24"/>
-          <w:szCs w:val="24"/>
-        </w:rPr>
-        <w:t xml:space="preserve"> (</w:t>
+        <w:t>sijaliniziranih</w:t>
+      </w:r>
+      <w:proofErr w:type="spellEnd"/>
+      <w:r>
+        <w:rPr>
+          <w:rFonts w:ascii="Times New Roman" w:hAnsi="Times New Roman" w:cs="Times New Roman"/>
+          <w:sz w:val="24"/>
+          <w:szCs w:val="24"/>
+        </w:rPr>
+        <w:t xml:space="preserve"> </w:t>
+      </w:r>
+      <w:r>
+        <w:rPr>
+          <w:rFonts w:ascii="Times New Roman" w:hAnsi="Times New Roman" w:cs="Times New Roman"/>
+          <w:sz w:val="24"/>
+          <w:szCs w:val="24"/>
+        </w:rPr>
+        <w:t xml:space="preserve">i specifično razgranatih </w:t>
+      </w:r>
+      <w:r>
+        <w:rPr>
+          <w:rFonts w:ascii="Times New Roman" w:hAnsi="Times New Roman" w:cs="Times New Roman"/>
+          <w:sz w:val="24"/>
+          <w:szCs w:val="24"/>
+        </w:rPr>
+        <w:t>struktura</w:t>
+      </w:r>
+      <w:r>
+        <w:rPr>
+          <w:rFonts w:ascii="Times New Roman" w:hAnsi="Times New Roman" w:cs="Times New Roman"/>
+          <w:sz w:val="24"/>
+          <w:szCs w:val="24"/>
+        </w:rPr>
+        <w:t xml:space="preserve"> čiji se relativni omjeri, čini se, mijenjaju tijekom razvoja mozga (</w:t>
       </w:r>
       <w:proofErr w:type="spellStart"/>
       <w:r>
@@ -622,9 +695,8 @@
           <w:szCs w:val="24"/>
           <w:highlight w:val="yellow"/>
         </w:rPr>
-        <w:t>Chen</w:t>
-      </w:r>
-      <w:proofErr w:type="spellEnd"/>
+        <w:t>Tori</w:t>
+      </w:r>
       <w:r>
         <w:rPr>
           <w:rFonts w:ascii="Times New Roman" w:hAnsi="Times New Roman" w:cs="Times New Roman"/>
@@ -632,79 +704,9 @@
           <w:szCs w:val="24"/>
           <w:highlight w:val="yellow"/>
         </w:rPr>
-        <w:t xml:space="preserve"> i sur, 1997</w:t>
-      </w:r>
-      <w:r>
-        <w:rPr>
-          <w:rFonts w:ascii="Times New Roman" w:hAnsi="Times New Roman" w:cs="Times New Roman"/>
-          <w:sz w:val="24"/>
-          <w:szCs w:val="24"/>
-        </w:rPr>
-        <w:t xml:space="preserve">). Također, tkivo moga karakterizira poseban profil </w:t>
-      </w:r>
-      <w:proofErr w:type="spellStart"/>
-      <w:r>
-        <w:rPr>
-          <w:rFonts w:ascii="Times New Roman" w:hAnsi="Times New Roman" w:cs="Times New Roman"/>
-          <w:sz w:val="24"/>
-          <w:szCs w:val="24"/>
-        </w:rPr>
-        <w:t>antenarno</w:t>
-      </w:r>
-      <w:proofErr w:type="spellEnd"/>
-      <w:r>
-        <w:rPr>
-          <w:rFonts w:ascii="Times New Roman" w:hAnsi="Times New Roman" w:cs="Times New Roman"/>
-          <w:sz w:val="24"/>
-          <w:szCs w:val="24"/>
-        </w:rPr>
-        <w:t xml:space="preserve"> </w:t>
-      </w:r>
-      <w:proofErr w:type="spellStart"/>
-      <w:r>
-        <w:rPr>
-          <w:rFonts w:ascii="Times New Roman" w:hAnsi="Times New Roman" w:cs="Times New Roman"/>
-          <w:sz w:val="24"/>
-          <w:szCs w:val="24"/>
-        </w:rPr>
-        <w:t>sijaliniziranih</w:t>
-      </w:r>
-      <w:proofErr w:type="spellEnd"/>
-      <w:r>
-        <w:rPr>
-          <w:rFonts w:ascii="Times New Roman" w:hAnsi="Times New Roman" w:cs="Times New Roman"/>
-          <w:sz w:val="24"/>
-          <w:szCs w:val="24"/>
-        </w:rPr>
-        <w:t xml:space="preserve"> </w:t>
-      </w:r>
-      <w:r>
-        <w:rPr>
-          <w:rFonts w:ascii="Times New Roman" w:hAnsi="Times New Roman" w:cs="Times New Roman"/>
-          <w:sz w:val="24"/>
-          <w:szCs w:val="24"/>
-        </w:rPr>
-        <w:t xml:space="preserve">i specifično razgranatih </w:t>
-      </w:r>
-      <w:proofErr w:type="spellStart"/>
-      <w:r>
-        <w:rPr>
-          <w:rFonts w:ascii="Times New Roman" w:hAnsi="Times New Roman" w:cs="Times New Roman"/>
-          <w:sz w:val="24"/>
-          <w:szCs w:val="24"/>
-        </w:rPr>
-        <w:t>stuktura</w:t>
-      </w:r>
-      <w:proofErr w:type="spellEnd"/>
-      <w:r>
-        <w:rPr>
-          <w:rFonts w:ascii="Times New Roman" w:hAnsi="Times New Roman" w:cs="Times New Roman"/>
-          <w:sz w:val="24"/>
-          <w:szCs w:val="24"/>
-        </w:rPr>
-        <w:t xml:space="preserve"> čiji se relativni omjeri, čini se, mijenjaju tijekom razvoja mozga (</w:t>
-      </w:r>
-      <w:proofErr w:type="spellStart"/>
+        <w:t>i</w:t>
+      </w:r>
+      <w:proofErr w:type="spellEnd"/>
       <w:r>
         <w:rPr>
           <w:rFonts w:ascii="Times New Roman" w:hAnsi="Times New Roman" w:cs="Times New Roman"/>
@@ -712,25 +714,6 @@
           <w:szCs w:val="24"/>
           <w:highlight w:val="yellow"/>
         </w:rPr>
-        <w:t>Tori</w:t>
-      </w:r>
-      <w:r>
-        <w:rPr>
-          <w:rFonts w:ascii="Times New Roman" w:hAnsi="Times New Roman" w:cs="Times New Roman"/>
-          <w:sz w:val="24"/>
-          <w:szCs w:val="24"/>
-          <w:highlight w:val="yellow"/>
-        </w:rPr>
-        <w:t>i</w:t>
-      </w:r>
-      <w:proofErr w:type="spellEnd"/>
-      <w:r>
-        <w:rPr>
-          <w:rFonts w:ascii="Times New Roman" w:hAnsi="Times New Roman" w:cs="Times New Roman"/>
-          <w:sz w:val="24"/>
-          <w:szCs w:val="24"/>
-          <w:highlight w:val="yellow"/>
-        </w:rPr>
         <w:t xml:space="preserve"> i sur, 2014).</w:t>
       </w:r>
       <w:r>
@@ -755,7 +738,23 @@
           <w:sz w:val="24"/>
           <w:szCs w:val="24"/>
         </w:rPr>
-        <w:t xml:space="preserve"> što može implicirati evolucijsku prednost u vidu zaštite od patogena ili štetnost prisutnosti Neu5Gc za razvoj i funkciju tkiva mozga. Vrlo je intrigantna činjenica da čak i u sisavaca koji posjeduju enzimske sustave za sintezu </w:t>
+        <w:t xml:space="preserve"> što može implicirati evolucijsku prednost u vidu zaštite od patogena ili štetnost prisutnosti Neu5Gc za razvoj i funkciju tkiva mozga. </w:t>
+      </w:r>
+      <w:r>
+        <w:rPr>
+          <w:rFonts w:ascii="Times New Roman" w:hAnsi="Times New Roman" w:cs="Times New Roman"/>
+          <w:sz w:val="24"/>
+          <w:szCs w:val="24"/>
+        </w:rPr>
+        <w:t>Intrigantna je</w:t>
+      </w:r>
+      <w:r>
+        <w:rPr>
+          <w:rFonts w:ascii="Times New Roman" w:hAnsi="Times New Roman" w:cs="Times New Roman"/>
+          <w:sz w:val="24"/>
+          <w:szCs w:val="24"/>
+        </w:rPr>
+        <w:t xml:space="preserve"> činjenica da čak i u sisavaca koji posjeduju enzimske sustave za sintezu </w:t>
       </w:r>
       <w:r>
         <w:rPr>
@@ -1151,25 +1150,23 @@
           <w:sz w:val="24"/>
           <w:szCs w:val="24"/>
         </w:rPr>
-        <w:t xml:space="preserve"> na </w:t>
-      </w:r>
-      <w:proofErr w:type="spellStart"/>
-      <w:r>
-        <w:rPr>
-          <w:rFonts w:ascii="Times New Roman" w:hAnsi="Times New Roman" w:cs="Times New Roman"/>
-          <w:sz w:val="24"/>
-          <w:szCs w:val="24"/>
-        </w:rPr>
-        <w:t>normalnan</w:t>
-      </w:r>
-      <w:proofErr w:type="spellEnd"/>
-      <w:r>
-        <w:rPr>
-          <w:rFonts w:ascii="Times New Roman" w:hAnsi="Times New Roman" w:cs="Times New Roman"/>
-          <w:sz w:val="24"/>
-          <w:szCs w:val="24"/>
-        </w:rPr>
-        <w:t xml:space="preserve">  razvoj</w:t>
+        <w:t xml:space="preserve"> na</w:t>
+      </w:r>
+      <w:r>
+        <w:rPr>
+          <w:rFonts w:ascii="Times New Roman" w:hAnsi="Times New Roman" w:cs="Times New Roman"/>
+          <w:sz w:val="24"/>
+          <w:szCs w:val="24"/>
+        </w:rPr>
+        <w:t xml:space="preserve"> normalan</w:t>
+      </w:r>
+      <w:r>
+        <w:rPr>
+          <w:rFonts w:ascii="Times New Roman" w:hAnsi="Times New Roman" w:cs="Times New Roman"/>
+          <w:sz w:val="24"/>
+          <w:szCs w:val="24"/>
+        </w:rPr>
+        <w:t xml:space="preserve"> razvoj</w:t>
       </w:r>
       <w:r>
         <w:rPr>
@@ -1179,8 +1176,6 @@
         </w:rPr>
         <w:t xml:space="preserve"> i funkciju</w:t>
       </w:r>
-      <w:bookmarkStart w:id="0" w:name="_GoBack"/>
-      <w:bookmarkEnd w:id="0"/>
       <w:r>
         <w:rPr>
           <w:rFonts w:ascii="Times New Roman" w:hAnsi="Times New Roman" w:cs="Times New Roman"/>

</xml_diff>